<commit_message>
added donor and acceptor labels to table in pair report template NO_JIRA
</commit_message>
<xml_diff>
--- a/scripts/multi_component_hydrogen_bond_propensity/multi_component_pair_hbp_report.docx
+++ b/scripts/multi_component_hydrogen_bond_propensity/multi_component_pair_hbp_report.docx
@@ -1,6 +1,6 @@
 
 <file path=word/document.xml><?xml version="1.0" encoding="utf-8"?>
-<w:document xmlns:wpc="http://schemas.microsoft.com/office/word/2010/wordprocessingCanvas" xmlns:cx="http://schemas.microsoft.com/office/drawing/2014/chartex" xmlns:cx1="http://schemas.microsoft.com/office/drawing/2015/9/8/chartex" xmlns:cx2="http://schemas.microsoft.com/office/drawing/2015/10/21/chartex" xmlns:cx3="http://schemas.microsoft.com/office/drawing/2016/5/9/chartex" xmlns:cx4="http://schemas.microsoft.com/office/drawing/2016/5/10/chartex" xmlns:cx5="http://schemas.microsoft.com/office/drawing/2016/5/11/chartex" xmlns:cx6="http://schemas.microsoft.com/office/drawing/2016/5/12/chartex" xmlns:cx7="http://schemas.microsoft.com/office/drawing/2016/5/13/chartex" xmlns:cx8="http://schemas.microsoft.com/office/drawing/2016/5/14/chartex" xmlns:mc="http://schemas.openxmlformats.org/markup-compatibility/2006" xmlns:aink="http://schemas.microsoft.com/office/drawing/2016/ink" xmlns:am3d="http://schemas.microsoft.com/office/drawing/2017/model3d" xmlns:o="urn:schemas-microsoft-com:office:office" xmlns:r="http://schemas.openxmlformats.org/officeDocument/2006/relationships" xmlns:m="http://schemas.openxmlformats.org/officeDocument/2006/math" xmlns:v="urn:schemas-microsoft-com:vml" xmlns:wp14="http://schemas.microsoft.com/office/word/2010/wordprocessingDrawing" xmlns:wp="http://schemas.openxmlformats.org/drawingml/2006/wordprocessingDrawing" xmlns:w10="urn:schemas-microsoft-com:office:word" xmlns:w="http://schemas.openxmlformats.org/wordprocessingml/2006/main" xmlns:w14="http://schemas.microsoft.com/office/word/2010/wordml" xmlns:w15="http://schemas.microsoft.com/office/word/2012/wordml" xmlns:w16cid="http://schemas.microsoft.com/office/word/2016/wordml/cid" xmlns:w16se="http://schemas.microsoft.com/office/word/2015/wordml/symex" xmlns:wpg="http://schemas.microsoft.com/office/word/2010/wordprocessingGroup" xmlns:wpi="http://schemas.microsoft.com/office/word/2010/wordprocessingInk" xmlns:wne="http://schemas.microsoft.com/office/word/2006/wordml" xmlns:wps="http://schemas.microsoft.com/office/word/2010/wordprocessingShape" mc:Ignorable="w14 w15 w16se w16cid wp14">
+<w:document xmlns:wpc="http://schemas.microsoft.com/office/word/2010/wordprocessingCanvas" xmlns:cx="http://schemas.microsoft.com/office/drawing/2014/chartex" xmlns:cx1="http://schemas.microsoft.com/office/drawing/2015/9/8/chartex" xmlns:cx2="http://schemas.microsoft.com/office/drawing/2015/10/21/chartex" xmlns:cx3="http://schemas.microsoft.com/office/drawing/2016/5/9/chartex" xmlns:cx4="http://schemas.microsoft.com/office/drawing/2016/5/10/chartex" xmlns:cx5="http://schemas.microsoft.com/office/drawing/2016/5/11/chartex" xmlns:cx6="http://schemas.microsoft.com/office/drawing/2016/5/12/chartex" xmlns:cx7="http://schemas.microsoft.com/office/drawing/2016/5/13/chartex" xmlns:cx8="http://schemas.microsoft.com/office/drawing/2016/5/14/chartex" xmlns:mc="http://schemas.openxmlformats.org/markup-compatibility/2006" xmlns:aink="http://schemas.microsoft.com/office/drawing/2016/ink" xmlns:am3d="http://schemas.microsoft.com/office/drawing/2017/model3d" xmlns:o="urn:schemas-microsoft-com:office:office" xmlns:oel="http://schemas.microsoft.com/office/2019/extlst" xmlns:r="http://schemas.openxmlformats.org/officeDocument/2006/relationships" xmlns:m="http://schemas.openxmlformats.org/officeDocument/2006/math" xmlns:v="urn:schemas-microsoft-com:vml" xmlns:wp14="http://schemas.microsoft.com/office/word/2010/wordprocessingDrawing" xmlns:wp="http://schemas.openxmlformats.org/drawingml/2006/wordprocessingDrawing" xmlns:w10="urn:schemas-microsoft-com:office:word" xmlns:w="http://schemas.openxmlformats.org/wordprocessingml/2006/main" xmlns:w14="http://schemas.microsoft.com/office/word/2010/wordml" xmlns:w15="http://schemas.microsoft.com/office/word/2012/wordml" xmlns:w16cex="http://schemas.microsoft.com/office/word/2018/wordml/cex" xmlns:w16cid="http://schemas.microsoft.com/office/word/2016/wordml/cid" xmlns:w16="http://schemas.microsoft.com/office/word/2018/wordml" xmlns:w16sdtdh="http://schemas.microsoft.com/office/word/2020/wordml/sdtdatahash" xmlns:w16se="http://schemas.microsoft.com/office/word/2015/wordml/symex" xmlns:wpg="http://schemas.microsoft.com/office/word/2010/wordprocessingGroup" xmlns:wpi="http://schemas.microsoft.com/office/word/2010/wordprocessingInk" xmlns:wne="http://schemas.microsoft.com/office/word/2006/wordml" xmlns:wps="http://schemas.microsoft.com/office/word/2010/wordprocessingShape" mc:Ignorable="w14 w15 w16se w16cid w16 w16cex w16sdtdh wp14">
   <w:body>
     <w:p>
       <w:pPr>
@@ -210,15 +210,7 @@
               <w:jc w:val="center"/>
             </w:pPr>
             <w:r>
-              <w:t xml:space="preserve">{%tr for p in propensities if </w:t>
-            </w:r>
-            <w:proofErr w:type="spellStart"/>
-            <w:r>
-              <w:t>p.is_intermolecular</w:t>
-            </w:r>
-            <w:proofErr w:type="spellEnd"/>
-            <w:r>
-              <w:t xml:space="preserve"> %}</w:t>
+              <w:t>{%tr for p in propensities if p.is_intermolecular %}</w:t>
             </w:r>
           </w:p>
         </w:tc>
@@ -241,20 +233,7 @@
               <w:jc w:val="center"/>
             </w:pPr>
             <w:r>
-              <w:t>{{</w:t>
-            </w:r>
-            <w:proofErr w:type="spellStart"/>
-            <w:proofErr w:type="gramStart"/>
-            <w:r>
-              <w:t>p.donor</w:t>
-            </w:r>
-            <w:proofErr w:type="gramEnd"/>
-            <w:r>
-              <w:t>_label</w:t>
-            </w:r>
-            <w:proofErr w:type="spellEnd"/>
-            <w:r>
-              <w:t>}}</w:t>
+              <w:t>{{p.donor_label}}</w:t>
             </w:r>
           </w:p>
         </w:tc>
@@ -273,20 +252,7 @@
               <w:jc w:val="center"/>
             </w:pPr>
             <w:r>
-              <w:t>{{</w:t>
-            </w:r>
-            <w:proofErr w:type="spellStart"/>
-            <w:proofErr w:type="gramStart"/>
-            <w:r>
-              <w:t>p.acceptor</w:t>
-            </w:r>
-            <w:proofErr w:type="gramEnd"/>
-            <w:r>
-              <w:t>_label</w:t>
-            </w:r>
-            <w:proofErr w:type="spellEnd"/>
-            <w:r>
-              <w:t>}}</w:t>
+              <w:t>{{p.acceptor_label}}</w:t>
             </w:r>
           </w:p>
         </w:tc>
@@ -311,29 +277,7 @@
               <w:rPr>
                 <w:b/>
               </w:rPr>
-              <w:t>{{</w:t>
-            </w:r>
-            <w:proofErr w:type="spellStart"/>
-            <w:proofErr w:type="gramStart"/>
-            <w:r>
-              <w:rPr>
-                <w:b/>
-              </w:rPr>
-              <w:t>p.propensity</w:t>
-            </w:r>
-            <w:proofErr w:type="gramEnd"/>
-            <w:r>
-              <w:rPr>
-                <w:b/>
-              </w:rPr>
-              <w:t>|round</w:t>
-            </w:r>
-            <w:proofErr w:type="spellEnd"/>
-            <w:r>
-              <w:rPr>
-                <w:b/>
-              </w:rPr>
-              <w:t>(3)}}</w:t>
+              <w:t>{{p.propensity|round(3)}}</w:t>
             </w:r>
           </w:p>
         </w:tc>
@@ -352,17 +296,7 @@
               <w:jc w:val="center"/>
             </w:pPr>
             <w:r>
-              <w:t>{{</w:t>
-            </w:r>
-            <w:proofErr w:type="spellStart"/>
-            <w:proofErr w:type="gramStart"/>
-            <w:r>
-              <w:t>p.bounds</w:t>
-            </w:r>
-            <w:proofErr w:type="spellEnd"/>
-            <w:proofErr w:type="gramEnd"/>
-            <w:r>
-              <w:t>[0]|round(3)}}</w:t>
+              <w:t>{{p.bounds[0]|round(3)}}</w:t>
             </w:r>
           </w:p>
         </w:tc>
@@ -381,17 +315,7 @@
               <w:jc w:val="center"/>
             </w:pPr>
             <w:r>
-              <w:t>{{</w:t>
-            </w:r>
-            <w:proofErr w:type="spellStart"/>
-            <w:proofErr w:type="gramStart"/>
-            <w:r>
-              <w:t>p.bounds</w:t>
-            </w:r>
-            <w:proofErr w:type="spellEnd"/>
-            <w:proofErr w:type="gramEnd"/>
-            <w:r>
-              <w:t>[1]|round(3)}}</w:t>
+              <w:t>{{p.bounds[1]|round(3)}}</w:t>
             </w:r>
           </w:p>
         </w:tc>
@@ -417,15 +341,7 @@
               <w:t>{%</w:t>
             </w:r>
             <w:r>
-              <w:t xml:space="preserve">tr </w:t>
-            </w:r>
-            <w:proofErr w:type="spellStart"/>
-            <w:r>
-              <w:t>endfor</w:t>
-            </w:r>
-            <w:proofErr w:type="spellEnd"/>
-            <w:r>
-              <w:t xml:space="preserve"> %}</w:t>
+              <w:t>tr endfor %}</w:t>
             </w:r>
           </w:p>
         </w:tc>
@@ -617,15 +533,7 @@
               <w:jc w:val="center"/>
             </w:pPr>
             <w:r>
-              <w:t xml:space="preserve">{%tr </w:t>
-            </w:r>
-            <w:proofErr w:type="spellStart"/>
-            <w:r>
-              <w:t>for d</w:t>
-            </w:r>
-            <w:proofErr w:type="spellEnd"/>
-            <w:r>
-              <w:t xml:space="preserve"> in donors %}</w:t>
+              <w:t>{%tr for d in donors %}</w:t>
             </w:r>
           </w:p>
         </w:tc>
@@ -658,25 +566,10 @@
               <w:jc w:val="center"/>
             </w:pPr>
             <w:r>
-              <w:t>{{</w:t>
-            </w:r>
-            <w:proofErr w:type="spellStart"/>
-            <w:proofErr w:type="gramStart"/>
-            <w:r>
-              <w:t>d.label</w:t>
-            </w:r>
-            <w:proofErr w:type="spellEnd"/>
-            <w:proofErr w:type="gramEnd"/>
-            <w:r>
-              <w:t>}} of  {{</w:t>
-            </w:r>
-            <w:proofErr w:type="spellStart"/>
-            <w:r>
-              <w:t>d.functional_group_identifier</w:t>
-            </w:r>
-            <w:proofErr w:type="spellEnd"/>
-            <w:r>
-              <w:t>}}</w:t>
+              <w:t>{{d.label}} of  {{d.functional_group_identifier}}</w:t>
+            </w:r>
+            <w:r>
+              <w:t xml:space="preserve"> (d)</w:t>
             </w:r>
           </w:p>
         </w:tc>
@@ -690,25 +583,7 @@
               <w:jc w:val="center"/>
             </w:pPr>
             <w:r>
-              <w:t>{{</w:t>
-            </w:r>
-            <w:proofErr w:type="spellStart"/>
-            <w:r>
-              <w:t>dscores</w:t>
-            </w:r>
-            <w:proofErr w:type="spellEnd"/>
-            <w:r>
-              <w:t>[</w:t>
-            </w:r>
-            <w:proofErr w:type="spellStart"/>
-            <w:proofErr w:type="gramStart"/>
-            <w:r>
-              <w:t>d.label</w:t>
-            </w:r>
-            <w:proofErr w:type="spellEnd"/>
-            <w:proofErr w:type="gramEnd"/>
-            <w:r>
-              <w:t>][</w:t>
+              <w:t>{{dscores[d.label][</w:t>
             </w:r>
             <w:r>
               <w:t>0</w:t>
@@ -729,25 +604,7 @@
               <w:jc w:val="center"/>
             </w:pPr>
             <w:r>
-              <w:t>{{</w:t>
-            </w:r>
-            <w:proofErr w:type="spellStart"/>
-            <w:r>
-              <w:t>dscores</w:t>
-            </w:r>
-            <w:proofErr w:type="spellEnd"/>
-            <w:r>
-              <w:t>[</w:t>
-            </w:r>
-            <w:proofErr w:type="spellStart"/>
-            <w:proofErr w:type="gramStart"/>
-            <w:r>
-              <w:t>d.label</w:t>
-            </w:r>
-            <w:proofErr w:type="spellEnd"/>
-            <w:proofErr w:type="gramEnd"/>
-            <w:r>
-              <w:t>][</w:t>
+              <w:t>{{dscores[d.label][</w:t>
             </w:r>
             <w:r>
               <w:t>1</w:t>
@@ -767,25 +624,7 @@
               <w:jc w:val="center"/>
             </w:pPr>
             <w:r>
-              <w:t>{{</w:t>
-            </w:r>
-            <w:proofErr w:type="spellStart"/>
-            <w:r>
-              <w:t>dscores</w:t>
-            </w:r>
-            <w:proofErr w:type="spellEnd"/>
-            <w:r>
-              <w:t>[</w:t>
-            </w:r>
-            <w:proofErr w:type="spellStart"/>
-            <w:proofErr w:type="gramStart"/>
-            <w:r>
-              <w:t>d.label</w:t>
-            </w:r>
-            <w:proofErr w:type="spellEnd"/>
-            <w:proofErr w:type="gramEnd"/>
-            <w:r>
-              <w:t>][</w:t>
+              <w:t>{{dscores[d.label][</w:t>
             </w:r>
             <w:r>
               <w:t>2</w:t>
@@ -821,15 +660,7 @@
               <w:jc w:val="center"/>
             </w:pPr>
             <w:r>
-              <w:t xml:space="preserve">{%tr </w:t>
-            </w:r>
-            <w:proofErr w:type="spellStart"/>
-            <w:r>
-              <w:t>endfor</w:t>
-            </w:r>
-            <w:proofErr w:type="spellEnd"/>
-            <w:r>
-              <w:t xml:space="preserve"> %}</w:t>
+              <w:t>{%tr endfor %}</w:t>
             </w:r>
           </w:p>
         </w:tc>
@@ -890,25 +721,10 @@
               <w:jc w:val="center"/>
             </w:pPr>
             <w:r>
-              <w:t>{{</w:t>
-            </w:r>
-            <w:proofErr w:type="spellStart"/>
-            <w:proofErr w:type="gramStart"/>
-            <w:r>
-              <w:t>a.label</w:t>
-            </w:r>
-            <w:proofErr w:type="spellEnd"/>
-            <w:proofErr w:type="gramEnd"/>
-            <w:r>
-              <w:t>}} of  {{</w:t>
-            </w:r>
-            <w:proofErr w:type="spellStart"/>
-            <w:r>
-              <w:t>a.functional_group_identifier</w:t>
-            </w:r>
-            <w:proofErr w:type="spellEnd"/>
-            <w:r>
-              <w:t>}}</w:t>
+              <w:t>{{a.label}} of  {{a.functional_group_identifier}}</w:t>
+            </w:r>
+            <w:r>
+              <w:t xml:space="preserve"> (a)</w:t>
             </w:r>
           </w:p>
         </w:tc>
@@ -922,25 +738,7 @@
               <w:jc w:val="center"/>
             </w:pPr>
             <w:r>
-              <w:t>{{</w:t>
-            </w:r>
-            <w:proofErr w:type="spellStart"/>
-            <w:r>
-              <w:t>ascores</w:t>
-            </w:r>
-            <w:proofErr w:type="spellEnd"/>
-            <w:r>
-              <w:t>[</w:t>
-            </w:r>
-            <w:proofErr w:type="spellStart"/>
-            <w:proofErr w:type="gramStart"/>
-            <w:r>
-              <w:t>a.label</w:t>
-            </w:r>
-            <w:proofErr w:type="spellEnd"/>
-            <w:proofErr w:type="gramEnd"/>
-            <w:r>
-              <w:t>][</w:t>
+              <w:t>{{ascores[a.label][</w:t>
             </w:r>
             <w:r>
               <w:t>0</w:t>
@@ -961,25 +759,7 @@
               <w:jc w:val="center"/>
             </w:pPr>
             <w:r>
-              <w:t>{{</w:t>
-            </w:r>
-            <w:proofErr w:type="spellStart"/>
-            <w:r>
-              <w:t>ascores</w:t>
-            </w:r>
-            <w:proofErr w:type="spellEnd"/>
-            <w:r>
-              <w:t>[</w:t>
-            </w:r>
-            <w:proofErr w:type="spellStart"/>
-            <w:proofErr w:type="gramStart"/>
-            <w:r>
-              <w:t>a.label</w:t>
-            </w:r>
-            <w:proofErr w:type="spellEnd"/>
-            <w:proofErr w:type="gramEnd"/>
-            <w:r>
-              <w:t>][</w:t>
+              <w:t>{{ascores[a.label][</w:t>
             </w:r>
             <w:r>
               <w:t>1</w:t>
@@ -999,29 +779,11 @@
               <w:jc w:val="center"/>
             </w:pPr>
             <w:r>
-              <w:t>{{</w:t>
-            </w:r>
-            <w:proofErr w:type="spellStart"/>
-            <w:r>
-              <w:t>ascores</w:t>
-            </w:r>
-            <w:proofErr w:type="spellEnd"/>
-            <w:r>
-              <w:t>[</w:t>
-            </w:r>
-            <w:proofErr w:type="spellStart"/>
-            <w:r>
-              <w:t>a.label</w:t>
-            </w:r>
-            <w:proofErr w:type="spellEnd"/>
-            <w:r>
-              <w:t>][</w:t>
+              <w:t>{{ascores[a.label][</w:t>
             </w:r>
             <w:r>
               <w:t>2</w:t>
             </w:r>
-            <w:bookmarkStart w:id="0" w:name="_GoBack"/>
-            <w:bookmarkEnd w:id="0"/>
             <w:r>
               <w:t>]}}</w:t>
             </w:r>
@@ -1055,15 +817,7 @@
               <w:jc w:val="center"/>
             </w:pPr>
             <w:r>
-              <w:t xml:space="preserve">{%tr </w:t>
-            </w:r>
-            <w:proofErr w:type="spellStart"/>
-            <w:r>
-              <w:t>endfor</w:t>
-            </w:r>
-            <w:proofErr w:type="spellEnd"/>
-            <w:r>
-              <w:t xml:space="preserve"> %}</w:t>
+              <w:t>{%tr endfor %}</w:t>
             </w:r>
           </w:p>
         </w:tc>
@@ -1180,7 +934,7 @@
 </file>
 
 <file path=word/numbering.xml><?xml version="1.0" encoding="utf-8"?>
-<w:numbering xmlns:wpc="http://schemas.microsoft.com/office/word/2010/wordprocessingCanvas" xmlns:cx="http://schemas.microsoft.com/office/drawing/2014/chartex" xmlns:cx1="http://schemas.microsoft.com/office/drawing/2015/9/8/chartex" xmlns:cx2="http://schemas.microsoft.com/office/drawing/2015/10/21/chartex" xmlns:cx3="http://schemas.microsoft.com/office/drawing/2016/5/9/chartex" xmlns:cx4="http://schemas.microsoft.com/office/drawing/2016/5/10/chartex" xmlns:cx5="http://schemas.microsoft.com/office/drawing/2016/5/11/chartex" xmlns:cx6="http://schemas.microsoft.com/office/drawing/2016/5/12/chartex" xmlns:cx7="http://schemas.microsoft.com/office/drawing/2016/5/13/chartex" xmlns:cx8="http://schemas.microsoft.com/office/drawing/2016/5/14/chartex" xmlns:mc="http://schemas.openxmlformats.org/markup-compatibility/2006" xmlns:aink="http://schemas.microsoft.com/office/drawing/2016/ink" xmlns:am3d="http://schemas.microsoft.com/office/drawing/2017/model3d" xmlns:o="urn:schemas-microsoft-com:office:office" xmlns:r="http://schemas.openxmlformats.org/officeDocument/2006/relationships" xmlns:m="http://schemas.openxmlformats.org/officeDocument/2006/math" xmlns:v="urn:schemas-microsoft-com:vml" xmlns:wp14="http://schemas.microsoft.com/office/word/2010/wordprocessingDrawing" xmlns:wp="http://schemas.openxmlformats.org/drawingml/2006/wordprocessingDrawing" xmlns:w10="urn:schemas-microsoft-com:office:word" xmlns:w="http://schemas.openxmlformats.org/wordprocessingml/2006/main" xmlns:w14="http://schemas.microsoft.com/office/word/2010/wordml" xmlns:w15="http://schemas.microsoft.com/office/word/2012/wordml" xmlns:w16cid="http://schemas.microsoft.com/office/word/2016/wordml/cid" xmlns:w16se="http://schemas.microsoft.com/office/word/2015/wordml/symex" xmlns:wpg="http://schemas.microsoft.com/office/word/2010/wordprocessingGroup" xmlns:wpi="http://schemas.microsoft.com/office/word/2010/wordprocessingInk" xmlns:wne="http://schemas.microsoft.com/office/word/2006/wordml" xmlns:wps="http://schemas.microsoft.com/office/word/2010/wordprocessingShape" mc:Ignorable="w14 w15 w16se w16cid wp14">
+<w:numbering xmlns:wpc="http://schemas.microsoft.com/office/word/2010/wordprocessingCanvas" xmlns:cx="http://schemas.microsoft.com/office/drawing/2014/chartex" xmlns:cx1="http://schemas.microsoft.com/office/drawing/2015/9/8/chartex" xmlns:cx2="http://schemas.microsoft.com/office/drawing/2015/10/21/chartex" xmlns:cx3="http://schemas.microsoft.com/office/drawing/2016/5/9/chartex" xmlns:cx4="http://schemas.microsoft.com/office/drawing/2016/5/10/chartex" xmlns:cx5="http://schemas.microsoft.com/office/drawing/2016/5/11/chartex" xmlns:cx6="http://schemas.microsoft.com/office/drawing/2016/5/12/chartex" xmlns:cx7="http://schemas.microsoft.com/office/drawing/2016/5/13/chartex" xmlns:cx8="http://schemas.microsoft.com/office/drawing/2016/5/14/chartex" xmlns:mc="http://schemas.openxmlformats.org/markup-compatibility/2006" xmlns:aink="http://schemas.microsoft.com/office/drawing/2016/ink" xmlns:am3d="http://schemas.microsoft.com/office/drawing/2017/model3d" xmlns:o="urn:schemas-microsoft-com:office:office" xmlns:oel="http://schemas.microsoft.com/office/2019/extlst" xmlns:r="http://schemas.openxmlformats.org/officeDocument/2006/relationships" xmlns:m="http://schemas.openxmlformats.org/officeDocument/2006/math" xmlns:v="urn:schemas-microsoft-com:vml" xmlns:wp14="http://schemas.microsoft.com/office/word/2010/wordprocessingDrawing" xmlns:wp="http://schemas.openxmlformats.org/drawingml/2006/wordprocessingDrawing" xmlns:w10="urn:schemas-microsoft-com:office:word" xmlns:w="http://schemas.openxmlformats.org/wordprocessingml/2006/main" xmlns:w14="http://schemas.microsoft.com/office/word/2010/wordml" xmlns:w15="http://schemas.microsoft.com/office/word/2012/wordml" xmlns:w16cex="http://schemas.microsoft.com/office/word/2018/wordml/cex" xmlns:w16cid="http://schemas.microsoft.com/office/word/2016/wordml/cid" xmlns:w16="http://schemas.microsoft.com/office/word/2018/wordml" xmlns:w16sdtdh="http://schemas.microsoft.com/office/word/2020/wordml/sdtdatahash" xmlns:w16se="http://schemas.microsoft.com/office/word/2015/wordml/symex" xmlns:wpg="http://schemas.microsoft.com/office/word/2010/wordprocessingGroup" xmlns:wpi="http://schemas.microsoft.com/office/word/2010/wordprocessingInk" xmlns:wne="http://schemas.microsoft.com/office/word/2006/wordml" xmlns:wps="http://schemas.microsoft.com/office/word/2010/wordprocessingShape" mc:Ignorable="w14 w15 w16se w16cid w16 w16cex w16sdtdh wp14">
   <w:abstractNum w:abstractNumId="0" w15:restartNumberingAfterBreak="0">
     <w:nsid w:val="254D46DF"/>
     <w:multiLevelType w:val="hybridMultilevel"/>
@@ -1893,35 +1647,35 @@
       </w:pPr>
     </w:lvl>
   </w:abstractNum>
-  <w:num w:numId="1">
+  <w:num w:numId="1" w16cid:durableId="1364019032">
     <w:abstractNumId w:val="6"/>
   </w:num>
-  <w:num w:numId="2">
+  <w:num w:numId="2" w16cid:durableId="58024302">
     <w:abstractNumId w:val="2"/>
   </w:num>
-  <w:num w:numId="3">
+  <w:num w:numId="3" w16cid:durableId="1583444741">
     <w:abstractNumId w:val="0"/>
   </w:num>
-  <w:num w:numId="4">
+  <w:num w:numId="4" w16cid:durableId="1790318457">
     <w:abstractNumId w:val="3"/>
   </w:num>
-  <w:num w:numId="5">
+  <w:num w:numId="5" w16cid:durableId="662511418">
     <w:abstractNumId w:val="1"/>
   </w:num>
-  <w:num w:numId="6">
+  <w:num w:numId="6" w16cid:durableId="1305089179">
     <w:abstractNumId w:val="5"/>
   </w:num>
-  <w:num w:numId="7">
+  <w:num w:numId="7" w16cid:durableId="1253586297">
     <w:abstractNumId w:val="4"/>
   </w:num>
-  <w:num w:numId="8">
+  <w:num w:numId="8" w16cid:durableId="1224175153">
     <w:abstractNumId w:val="7"/>
   </w:num>
 </w:numbering>
 </file>
 
 <file path=word/styles.xml><?xml version="1.0" encoding="utf-8"?>
-<w:styles xmlns:mc="http://schemas.openxmlformats.org/markup-compatibility/2006" xmlns:r="http://schemas.openxmlformats.org/officeDocument/2006/relationships" xmlns:w="http://schemas.openxmlformats.org/wordprocessingml/2006/main" xmlns:w14="http://schemas.microsoft.com/office/word/2010/wordml" xmlns:w15="http://schemas.microsoft.com/office/word/2012/wordml" xmlns:w16cid="http://schemas.microsoft.com/office/word/2016/wordml/cid" xmlns:w16se="http://schemas.microsoft.com/office/word/2015/wordml/symex" mc:Ignorable="w14 w15 w16se w16cid">
+<w:styles xmlns:mc="http://schemas.openxmlformats.org/markup-compatibility/2006" xmlns:r="http://schemas.openxmlformats.org/officeDocument/2006/relationships" xmlns:w="http://schemas.openxmlformats.org/wordprocessingml/2006/main" xmlns:w14="http://schemas.microsoft.com/office/word/2010/wordml" xmlns:w15="http://schemas.microsoft.com/office/word/2012/wordml" xmlns:w16cex="http://schemas.microsoft.com/office/word/2018/wordml/cex" xmlns:w16cid="http://schemas.microsoft.com/office/word/2016/wordml/cid" xmlns:w16="http://schemas.microsoft.com/office/word/2018/wordml" xmlns:w16sdtdh="http://schemas.microsoft.com/office/word/2020/wordml/sdtdatahash" xmlns:w16se="http://schemas.microsoft.com/office/word/2015/wordml/symex" mc:Ignorable="w14 w15 w16se w16cid w16 w16cex w16sdtdh">
   <w:docDefaults>
     <w:rPrDefault>
       <w:rPr>
@@ -1937,7 +1691,7 @@
       </w:pPr>
     </w:pPrDefault>
   </w:docDefaults>
-  <w:latentStyles w:defLockedState="0" w:defUIPriority="99" w:defSemiHidden="0" w:defUnhideWhenUsed="0" w:defQFormat="0" w:count="375">
+  <w:latentStyles w:defLockedState="0" w:defUIPriority="99" w:defSemiHidden="0" w:defUnhideWhenUsed="0" w:defQFormat="0" w:count="376">
     <w:lsdException w:name="Normal" w:uiPriority="0" w:qFormat="1"/>
     <w:lsdException w:name="heading 1" w:uiPriority="9" w:qFormat="1"/>
     <w:lsdException w:name="heading 2" w:semiHidden="1" w:uiPriority="9" w:unhideWhenUsed="1" w:qFormat="1"/>
@@ -2313,6 +2067,7 @@
     <w:lsdException w:name="Smart Hyperlink" w:semiHidden="1" w:unhideWhenUsed="1"/>
     <w:lsdException w:name="Hashtag" w:semiHidden="1" w:unhideWhenUsed="1"/>
     <w:lsdException w:name="Unresolved Mention" w:semiHidden="1" w:unhideWhenUsed="1"/>
+    <w:lsdException w:name="Smart Link" w:semiHidden="1" w:unhideWhenUsed="1"/>
   </w:latentStyles>
   <w:style w:type="paragraph" w:default="1" w:styleId="Normal">
     <w:name w:val="Normal"/>

</xml_diff>